<commit_message>
Cambio de zigzag a ZigZag
</commit_message>
<xml_diff>
--- a/Pseudocodigo.docx
+++ b/Pseudocodigo.docx
@@ -155,15 +155,7 @@
         </w:numPr>
       </w:pPr>
       <w:r>
-        <w:t xml:space="preserve">Vida: Esta tendrá una vida que será modificada mediante impactos de enemigo o </w:t>
-      </w:r>
-      <w:proofErr w:type="spellStart"/>
-      <w:r>
-        <w:t>Power</w:t>
-      </w:r>
-      <w:proofErr w:type="spellEnd"/>
-      <w:r>
-        <w:t>-Ups de vida soltado por enemigos ya abatidos.</w:t>
+        <w:t>Vida: Esta tendrá una vida que será modificada mediante impactos de enemigo o Power-Ups de vida soltado por enemigos ya abatidos.</w:t>
       </w:r>
     </w:p>
     <w:p>
@@ -175,15 +167,7 @@
         </w:numPr>
       </w:pPr>
       <w:r>
-        <w:t xml:space="preserve">Armamento: Comenzara con un arma base, esta se mejorara mediante </w:t>
-      </w:r>
-      <w:proofErr w:type="spellStart"/>
-      <w:r>
-        <w:t>Power</w:t>
-      </w:r>
-      <w:proofErr w:type="spellEnd"/>
-      <w:r>
-        <w:t>-Ups soltados por los enemigos ya abatidos.</w:t>
+        <w:t>Armamento: Comenzara con un arma base, esta se mejorara mediante Power-Ups soltados por los enemigos ya abatidos.</w:t>
       </w:r>
     </w:p>
     <w:p>
@@ -255,21 +239,21 @@
         </w:numPr>
       </w:pPr>
       <w:r>
-        <w:t xml:space="preserve">Inteligencia 2: El enemigo se arrojara en </w:t>
-      </w:r>
-      <w:proofErr w:type="spellStart"/>
-      <w:r>
-        <w:t>zig-zag</w:t>
-      </w:r>
-      <w:proofErr w:type="spellEnd"/>
-      <w:r>
-        <w:t xml:space="preserve"> hacia la nave del jugador.</w:t>
-      </w:r>
-    </w:p>
-    <w:p>
+        <w:t>Inteligenci</w:t>
+      </w:r>
+      <w:r>
+        <w:t>a 2: El enemigo se arrojara en Z</w:t>
+      </w:r>
       <w:bookmarkStart w:id="0" w:name="_GoBack"/>
       <w:bookmarkEnd w:id="0"/>
-    </w:p>
+      <w:r>
+        <w:t>ig-Z</w:t>
+      </w:r>
+      <w:r>
+        <w:t>ag hacia la nave del jugador.</w:t>
+      </w:r>
+    </w:p>
+    <w:p/>
     <w:p/>
     <w:p/>
     <w:p/>
@@ -1324,7 +1308,7 @@
   <a:extraClrSchemeLst/>
   <a:extLst>
     <a:ext uri="{05A4C25C-085E-4340-85A3-A5531E510DB2}">
-      <thm15:themeFamily xmlns:thm15="http://schemas.microsoft.com/office/thememl/2012/main" xmlns="" name="Office Theme" id="{62F939B6-93AF-4DB8-9C6B-D6C7DFDC589F}" vid="{4A3C46E8-61CC-4603-A589-7422A47A8E4A}"/>
+      <thm15:themeFamily xmlns="" xmlns:thm15="http://schemas.microsoft.com/office/thememl/2012/main" name="Office Theme" id="{62F939B6-93AF-4DB8-9C6B-D6C7DFDC589F}" vid="{4A3C46E8-61CC-4603-A589-7422A47A8E4A}"/>
     </a:ext>
   </a:extLst>
 </a:theme>

</xml_diff>